<commit_message>
update notice to include screenshots
</commit_message>
<xml_diff>
--- a/Пояснительная записка.docx
+++ b/Пояснительная записка.docx
@@ -37,8 +37,6 @@
         </w:rPr>
         <w:t>Traffic Knight</w:t>
       </w:r>
-      <w:bookmarkStart w:id="0" w:name="_GoBack"/>
-      <w:bookmarkEnd w:id="0"/>
     </w:p>
     <w:p>
       <w:pPr>
@@ -52,21 +50,7 @@
         <w:rPr>
           <w:lang w:val="ru-RU"/>
         </w:rPr>
-        <w:t xml:space="preserve">простой </w:t>
-      </w:r>
-      <w:proofErr w:type="spellStart"/>
-      <w:r>
-        <w:rPr>
-          <w:lang w:val="ru-RU"/>
-        </w:rPr>
-        <w:t>платформер</w:t>
-      </w:r>
-      <w:proofErr w:type="spellEnd"/>
-      <w:r>
-        <w:rPr>
-          <w:lang w:val="ru-RU"/>
-        </w:rPr>
-        <w:t xml:space="preserve">, написанный на языке программирования </w:t>
+        <w:t xml:space="preserve">простой платформер, написанный на языке программирования </w:t>
       </w:r>
       <w:r>
         <w:t xml:space="preserve">Python 3.7 </w:t>
@@ -77,13 +61,8 @@
         </w:rPr>
         <w:t xml:space="preserve">с использованием библиотеки </w:t>
       </w:r>
-      <w:proofErr w:type="spellStart"/>
-      <w:r>
-        <w:t>PyGame</w:t>
-      </w:r>
-      <w:proofErr w:type="spellEnd"/>
-      <w:r>
-        <w:t>.</w:t>
+      <w:r>
+        <w:t>PyGame.</w:t>
       </w:r>
     </w:p>
     <w:p>
@@ -188,6 +167,22 @@
       <w:pPr>
         <w:pStyle w:val="a3"/>
         <w:numPr>
+          <w:ilvl w:val="1"/>
+          <w:numId w:val="3"/>
+        </w:numPr>
+        <w:spacing w:after="0"/>
+      </w:pPr>
+      <w:r>
+        <w:rPr>
+          <w:lang w:val="ru-RU"/>
+        </w:rPr>
+        <w:t>Скриншот</w:t>
+      </w:r>
+    </w:p>
+    <w:p>
+      <w:pPr>
+        <w:pStyle w:val="a3"/>
+        <w:numPr>
           <w:ilvl w:val="0"/>
           <w:numId w:val="3"/>
         </w:numPr>
@@ -236,6 +231,22 @@
       <w:pPr>
         <w:pStyle w:val="a3"/>
         <w:numPr>
+          <w:ilvl w:val="1"/>
+          <w:numId w:val="3"/>
+        </w:numPr>
+        <w:spacing w:after="0"/>
+      </w:pPr>
+      <w:r>
+        <w:rPr>
+          <w:lang w:val="ru-RU"/>
+        </w:rPr>
+        <w:t>Скриншот</w:t>
+      </w:r>
+    </w:p>
+    <w:p>
+      <w:pPr>
+        <w:pStyle w:val="a3"/>
+        <w:numPr>
           <w:ilvl w:val="0"/>
           <w:numId w:val="3"/>
         </w:numPr>
@@ -496,32 +507,14 @@
         </w:rPr>
         <w:t xml:space="preserve">который, в свою очередь, является наследником </w:t>
       </w:r>
-      <w:proofErr w:type="spellStart"/>
-      <w:proofErr w:type="gramStart"/>
-      <w:r>
-        <w:t>pygame.sprite</w:t>
-      </w:r>
-      <w:proofErr w:type="gramEnd"/>
-      <w:r>
-        <w:t>.Sprite</w:t>
-      </w:r>
-      <w:proofErr w:type="spellEnd"/>
-      <w:r>
-        <w:t xml:space="preserve">. </w:t>
-      </w:r>
-      <w:proofErr w:type="spellStart"/>
-      <w:r>
-        <w:rPr>
-          <w:lang w:val="ru-RU"/>
-        </w:rPr>
-        <w:t>Тайлы</w:t>
-      </w:r>
-      <w:proofErr w:type="spellEnd"/>
-      <w:r>
-        <w:rPr>
-          <w:lang w:val="ru-RU"/>
-        </w:rPr>
-        <w:t xml:space="preserve"> создаются через класс </w:t>
+      <w:r>
+        <w:t xml:space="preserve">pygame.sprite.Sprite. </w:t>
+      </w:r>
+      <w:r>
+        <w:rPr>
+          <w:lang w:val="ru-RU"/>
+        </w:rPr>
+        <w:t xml:space="preserve">Тайлы создаются через класс </w:t>
       </w:r>
       <w:r>
         <w:t xml:space="preserve">Platform, </w:t>
@@ -575,7 +568,14 @@
         <w:rPr>
           <w:lang w:val="ru-RU"/>
         </w:rPr>
-        <w:t xml:space="preserve">как трёхмерная модель из нескольких плоскостей и анимирован уже там. Первая попытка переноса оказалось крайне затратной по времени (около 4 дней), но это вызвано необходимостью полностью освоить и досконально разобрать данный способ анимации. Спрайт противника был нарисован, перенесён в </w:t>
+        <w:t xml:space="preserve">как трёхмерная модель из нескольких плоскостей и анимирован уже там. Первая попытка переноса оказалось крайне затратной по времени (около 4 дней), но это вызвано необходимостью полностью освоить и досконально разобрать </w:t>
+      </w:r>
+      <w:r>
+        <w:rPr>
+          <w:lang w:val="ru-RU"/>
+        </w:rPr>
+        <w:lastRenderedPageBreak/>
+        <w:t xml:space="preserve">данный способ анимации. Спрайт противника был нарисован, перенесён в </w:t>
       </w:r>
       <w:r>
         <w:t xml:space="preserve">Blender </w:t>
@@ -584,42 +584,115 @@
         <w:rPr>
           <w:lang w:val="ru-RU"/>
         </w:rPr>
-        <w:t>и анимирован целиком за 1 вечер.</w:t>
-      </w:r>
-    </w:p>
-    <w:p>
-      <w:pPr>
+        <w:t xml:space="preserve">и </w:t>
+      </w:r>
+      <w:r>
+        <w:rPr>
+          <w:lang w:val="ru-RU"/>
+        </w:rPr>
+        <w:t>анимирован целиком за 1 вечер.</w:t>
+      </w:r>
+    </w:p>
+    <w:p>
+      <w:pPr>
+        <w:spacing w:after="0"/>
+        <w:ind w:left="720"/>
+        <w:rPr>
+          <w:b/>
+          <w:sz w:val="28"/>
+          <w:szCs w:val="28"/>
+          <w:lang w:val="ru-RU"/>
+        </w:rPr>
+      </w:pPr>
+      <w:r>
+        <w:rPr>
+          <w:b/>
+          <w:sz w:val="28"/>
+          <w:szCs w:val="28"/>
+          <w:lang w:val="ru-RU"/>
+        </w:rPr>
+        <w:t>Скриншот</w:t>
+      </w:r>
+      <w:bookmarkStart w:id="0" w:name="_GoBack"/>
+      <w:bookmarkEnd w:id="0"/>
+    </w:p>
+    <w:p>
+      <w:pPr>
+        <w:spacing w:after="0"/>
+        <w:rPr>
+          <w:b/>
+          <w:lang w:val="ru-RU"/>
+        </w:rPr>
+      </w:pPr>
+      <w:r>
+        <w:rPr>
+          <w:noProof/>
+        </w:rPr>
+        <w:drawing>
+          <wp:inline distT="0" distB="0" distL="0" distR="0" wp14:anchorId="144F0A82" wp14:editId="3752CB88">
+            <wp:extent cx="6144768" cy="3538728"/>
+            <wp:effectExtent l="0" t="0" r="8890" b="5080"/>
+            <wp:docPr id="1" name="Рисунок 1" descr="C:\Users\FarmArt.DESKTOP\AppData\Local\Microsoft\Windows\INetCache\Content.Word\Рисунок1.png"/>
+            <wp:cNvGraphicFramePr>
+              <a:graphicFrameLocks xmlns:a="http://schemas.openxmlformats.org/drawingml/2006/main" noChangeAspect="1"/>
+            </wp:cNvGraphicFramePr>
+            <a:graphic xmlns:a="http://schemas.openxmlformats.org/drawingml/2006/main">
+              <a:graphicData uri="http://schemas.openxmlformats.org/drawingml/2006/picture">
+                <pic:pic xmlns:pic="http://schemas.openxmlformats.org/drawingml/2006/picture">
+                  <pic:nvPicPr>
+                    <pic:cNvPr id="0" name="Picture 3" descr="C:\Users\FarmArt.DESKTOP\AppData\Local\Microsoft\Windows\INetCache\Content.Word\Рисунок1.png"/>
+                    <pic:cNvPicPr>
+                      <a:picLocks noChangeAspect="1" noChangeArrowheads="1"/>
+                    </pic:cNvPicPr>
+                  </pic:nvPicPr>
+                  <pic:blipFill>
+                    <a:blip r:embed="rId7">
+                      <a:extLst>
+                        <a:ext uri="{28A0092B-C50C-407E-A947-70E740481C1C}">
+                          <a14:useLocalDpi xmlns:a14="http://schemas.microsoft.com/office/drawing/2010/main" val="0"/>
+                        </a:ext>
+                      </a:extLst>
+                    </a:blip>
+                    <a:srcRect/>
+                    <a:stretch>
+                      <a:fillRect/>
+                    </a:stretch>
+                  </pic:blipFill>
+                  <pic:spPr bwMode="auto">
+                    <a:xfrm>
+                      <a:off x="0" y="0"/>
+                      <a:ext cx="6144768" cy="3538728"/>
+                    </a:xfrm>
+                    <a:prstGeom prst="rect">
+                      <a:avLst/>
+                    </a:prstGeom>
+                    <a:noFill/>
+                    <a:ln>
+                      <a:noFill/>
+                    </a:ln>
+                  </pic:spPr>
+                </pic:pic>
+              </a:graphicData>
+            </a:graphic>
+          </wp:inline>
+        </w:drawing>
+      </w:r>
+    </w:p>
+    <w:p>
+      <w:pPr>
+        <w:spacing w:after="0"/>
+        <w:rPr>
+          <w:b/>
+          <w:sz w:val="44"/>
+          <w:lang w:val="ru-RU"/>
+        </w:rPr>
+      </w:pPr>
+      <w:r>
         <w:rPr>
           <w:b/>
           <w:sz w:val="36"/>
           <w:lang w:val="ru-RU"/>
         </w:rPr>
-      </w:pPr>
-      <w:r>
-        <w:rPr>
-          <w:b/>
-          <w:sz w:val="36"/>
-          <w:lang w:val="ru-RU"/>
-        </w:rPr>
-        <w:br w:type="page"/>
-      </w:r>
-    </w:p>
-    <w:p>
-      <w:pPr>
-        <w:spacing w:after="0"/>
-        <w:rPr>
-          <w:b/>
-          <w:sz w:val="44"/>
-          <w:lang w:val="ru-RU"/>
-        </w:rPr>
-      </w:pPr>
-      <w:r>
-        <w:rPr>
-          <w:b/>
-          <w:sz w:val="36"/>
-          <w:lang w:val="ru-RU"/>
-        </w:rPr>
-        <w:lastRenderedPageBreak/>
         <w:t>Редактор уровней</w:t>
       </w:r>
     </w:p>
@@ -785,21 +858,7 @@
           <w:lang w:val="ru-RU"/>
         </w:rPr>
         <w:tab/>
-        <w:t xml:space="preserve">5 – Место </w:t>
-      </w:r>
-      <w:proofErr w:type="spellStart"/>
-      <w:r>
-        <w:rPr>
-          <w:lang w:val="ru-RU"/>
-        </w:rPr>
-        <w:t>спауна</w:t>
-      </w:r>
-      <w:proofErr w:type="spellEnd"/>
-      <w:r>
-        <w:rPr>
-          <w:lang w:val="ru-RU"/>
-        </w:rPr>
-        <w:t xml:space="preserve"> игрока (Красный квадрат)</w:t>
+        <w:t>5 – Место спауна игрока (Красный квадрат)</w:t>
       </w:r>
     </w:p>
     <w:p>
@@ -815,21 +874,7 @@
           <w:lang w:val="ru-RU"/>
         </w:rPr>
         <w:tab/>
-        <w:t xml:space="preserve">6 – Место </w:t>
-      </w:r>
-      <w:proofErr w:type="spellStart"/>
-      <w:r>
-        <w:rPr>
-          <w:lang w:val="ru-RU"/>
-        </w:rPr>
-        <w:t>спауна</w:t>
-      </w:r>
-      <w:proofErr w:type="spellEnd"/>
-      <w:r>
-        <w:rPr>
-          <w:lang w:val="ru-RU"/>
-        </w:rPr>
-        <w:t xml:space="preserve"> противника (Зелёный квадрат)</w:t>
+        <w:t>6 – Место спауна противника (Зелёный квадрат)</w:t>
       </w:r>
     </w:p>
     <w:p>
@@ -928,21 +973,8 @@
         </w:rPr>
         <w:t xml:space="preserve">Для загрузки уровня в игру, его нужно переименовать в формат </w:t>
       </w:r>
-      <w:proofErr w:type="gramStart"/>
-      <w:r>
-        <w:t>level{</w:t>
-      </w:r>
-      <w:proofErr w:type="gramEnd"/>
-      <w:r>
-        <w:t>}.</w:t>
-      </w:r>
-      <w:proofErr w:type="spellStart"/>
-      <w:r>
-        <w:t>py</w:t>
-      </w:r>
-      <w:proofErr w:type="spellEnd"/>
-      <w:r>
-        <w:t xml:space="preserve">, </w:t>
+      <w:r>
+        <w:t xml:space="preserve">level{}.py, </w:t>
       </w:r>
       <w:r>
         <w:rPr>
@@ -988,6 +1020,7 @@
         <w:rPr>
           <w:lang w:val="ru-RU"/>
         </w:rPr>
+        <w:lastRenderedPageBreak/>
         <w:t xml:space="preserve">В основе лежит класс </w:t>
       </w:r>
       <w:r>
@@ -997,21 +1030,7 @@
         <w:rPr>
           <w:lang w:val="ru-RU"/>
         </w:rPr>
-        <w:t xml:space="preserve">обрабатывающий установку и удаление блоков, а также занимающийся </w:t>
-      </w:r>
-      <w:proofErr w:type="spellStart"/>
-      <w:r>
-        <w:rPr>
-          <w:lang w:val="ru-RU"/>
-        </w:rPr>
-        <w:t>отрисовкой</w:t>
-      </w:r>
-      <w:proofErr w:type="spellEnd"/>
-      <w:r>
-        <w:rPr>
-          <w:lang w:val="ru-RU"/>
-        </w:rPr>
-        <w:t xml:space="preserve"> сетки выравнивания. Обработка событий происходит неп</w:t>
+        <w:t>обрабатывающий установку и удаление блоков, а также занимающийся отрисовкой сетки выравнивания. Обработка событий происходит неп</w:t>
       </w:r>
       <w:r>
         <w:rPr>
@@ -1019,13 +1038,68 @@
         </w:rPr>
         <w:t xml:space="preserve">осредственно в самой программе. Файл уровня представляет из себя набор строк для генерации платформ, которые исполняются в игре через функцию </w:t>
       </w:r>
-      <w:proofErr w:type="spellStart"/>
-      <w:r>
-        <w:t>eval</w:t>
-      </w:r>
-      <w:proofErr w:type="spellEnd"/>
-      <w:r>
-        <w:t xml:space="preserve">. </w:t>
+      <w:r>
+        <w:t xml:space="preserve">eval. </w:t>
+      </w:r>
+    </w:p>
+    <w:p>
+      <w:pPr>
+        <w:spacing w:after="0"/>
+        <w:ind w:left="720"/>
+        <w:rPr>
+          <w:b/>
+          <w:sz w:val="28"/>
+          <w:lang w:val="ru-RU"/>
+        </w:rPr>
+      </w:pPr>
+      <w:r>
+        <w:rPr>
+          <w:b/>
+          <w:sz w:val="28"/>
+          <w:lang w:val="ru-RU"/>
+        </w:rPr>
+        <w:t>Скриншот</w:t>
+      </w:r>
+    </w:p>
+    <w:p>
+      <w:pPr>
+        <w:spacing w:after="0"/>
+        <w:rPr>
+          <w:b/>
+          <w:sz w:val="28"/>
+          <w:lang w:val="ru-RU"/>
+        </w:rPr>
+      </w:pPr>
+      <w:r>
+        <w:rPr>
+          <w:b/>
+          <w:sz w:val="28"/>
+          <w:lang w:val="ru-RU"/>
+        </w:rPr>
+        <w:pict>
+          <v:shapetype id="_x0000_t75" coordsize="21600,21600" o:spt="75" o:preferrelative="t" path="m@4@5l@4@11@9@11@9@5xe" filled="f" stroked="f">
+            <v:stroke joinstyle="miter"/>
+            <v:formulas>
+              <v:f eqn="if lineDrawn pixelLineWidth 0"/>
+              <v:f eqn="sum @0 1 0"/>
+              <v:f eqn="sum 0 0 @1"/>
+              <v:f eqn="prod @2 1 2"/>
+              <v:f eqn="prod @3 21600 pixelWidth"/>
+              <v:f eqn="prod @3 21600 pixelHeight"/>
+              <v:f eqn="sum @0 0 1"/>
+              <v:f eqn="prod @6 1 2"/>
+              <v:f eqn="prod @7 21600 pixelWidth"/>
+              <v:f eqn="sum @8 21600 0"/>
+              <v:f eqn="prod @7 21600 pixelHeight"/>
+              <v:f eqn="sum @10 21600 0"/>
+            </v:formulas>
+            <v:path o:extrusionok="f" gradientshapeok="t" o:connecttype="rect"/>
+            <o:lock v:ext="edit" aspectratio="t"/>
+          </v:shapetype>
+          <v:shape id="_x0000_i1028" type="#_x0000_t75" style="width:484.5pt;height:277.5pt">
+            <v:imagedata r:id="rId8" o:title="Рисунок2"/>
+          </v:shape>
+        </w:pict>
       </w:r>
     </w:p>
     <w:p>

</xml_diff>